<commit_message>
Spring SecurityConfiguration file get added and it allow swagger latest version  access to everyone
</commit_message>
<xml_diff>
--- a/Spring Boot Lecture Index.docx
+++ b/Spring Boot Lecture Index.docx
@@ -100,6 +100,7 @@
               <w:pStyle w:val="Heading1"/>
               <w:shd w:val="clear" w:color="auto" w:fill="FFFFFF"/>
               <w:spacing w:before="0" w:beforeAutospacing="0" w:after="0" w:afterAutospacing="0"/>
+              <w:outlineLvl w:val="0"/>
               <w:rPr>
                 <w:rFonts w:ascii="Arial" w:hAnsi="Arial" w:cs="Arial"/>
                 <w:b w:val="0"/>
@@ -108,6 +109,7 @@
                 <w:szCs w:val="16"/>
               </w:rPr>
             </w:pPr>
+            <w:proofErr w:type="gramStart"/>
             <w:r>
               <w:rPr>
                 <w:b w:val="0"/>
@@ -132,7 +134,18 @@
                 <w:sz w:val="16"/>
                 <w:szCs w:val="16"/>
               </w:rPr>
-              <w:t>How Spring Boot Auto Configuration Magic works</w:t>
+              <w:t>How</w:t>
+            </w:r>
+            <w:proofErr w:type="gramEnd"/>
+            <w:r>
+              <w:rPr>
+                <w:rFonts w:ascii="Arial" w:hAnsi="Arial" w:cs="Arial"/>
+                <w:b w:val="0"/>
+                <w:color w:val="0F0F0F"/>
+                <w:sz w:val="16"/>
+                <w:szCs w:val="16"/>
+              </w:rPr>
+              <w:t xml:space="preserve"> Spring Boot Auto Configuration Magic works</w:t>
             </w:r>
           </w:p>
         </w:tc>
@@ -157,6 +170,7 @@
               <w:pStyle w:val="Heading1"/>
               <w:shd w:val="clear" w:color="auto" w:fill="FFFFFF"/>
               <w:spacing w:before="0" w:beforeAutospacing="0" w:after="0" w:afterAutospacing="0"/>
+              <w:outlineLvl w:val="0"/>
               <w:rPr>
                 <w:rFonts w:ascii="Arial" w:hAnsi="Arial" w:cs="Arial"/>
                 <w:b w:val="0"/>
@@ -198,6 +212,7 @@
               <w:pStyle w:val="Heading1"/>
               <w:shd w:val="clear" w:color="auto" w:fill="FFFFFF"/>
               <w:spacing w:before="0" w:beforeAutospacing="0" w:after="0" w:afterAutospacing="0"/>
+              <w:outlineLvl w:val="0"/>
               <w:rPr>
                 <w:rFonts w:ascii="Arial" w:hAnsi="Arial" w:cs="Arial"/>
                 <w:b w:val="0"/>
@@ -222,7 +237,29 @@
                 <w:sz w:val="16"/>
                 <w:szCs w:val="16"/>
               </w:rPr>
-              <w:t>Creating Spring Boot Project using spring initializr </w:t>
+              <w:t xml:space="preserve">Creating Spring Boot Project using spring </w:t>
+            </w:r>
+            <w:proofErr w:type="spellStart"/>
+            <w:r>
+              <w:rPr>
+                <w:rFonts w:ascii="Arial" w:hAnsi="Arial" w:cs="Arial"/>
+                <w:b w:val="0"/>
+                <w:color w:val="0F0F0F"/>
+                <w:sz w:val="16"/>
+                <w:szCs w:val="16"/>
+              </w:rPr>
+              <w:t>initializr</w:t>
+            </w:r>
+            <w:proofErr w:type="spellEnd"/>
+            <w:r>
+              <w:rPr>
+                <w:rFonts w:ascii="Arial" w:hAnsi="Arial" w:cs="Arial"/>
+                <w:b w:val="0"/>
+                <w:color w:val="0F0F0F"/>
+                <w:sz w:val="16"/>
+                <w:szCs w:val="16"/>
+              </w:rPr>
+              <w:t> </w:t>
             </w:r>
           </w:p>
         </w:tc>
@@ -243,8 +280,37 @@
             <w:tcW w:w="2500" w:type="pct"/>
           </w:tcPr>
           <w:p>
-            <w:r>
-              <w:t xml:space="preserve">L5 </w:t>
+            <w:pPr>
+              <w:pStyle w:val="Heading1"/>
+              <w:shd w:val="clear" w:color="auto" w:fill="FFFFFF"/>
+              <w:spacing w:before="0" w:beforeAutospacing="0" w:after="0" w:afterAutospacing="0"/>
+              <w:outlineLvl w:val="0"/>
+              <w:rPr>
+                <w:rFonts w:ascii="Arial" w:hAnsi="Arial" w:cs="Arial"/>
+                <w:b w:val="0"/>
+                <w:color w:val="FF0000"/>
+                <w:sz w:val="16"/>
+                <w:szCs w:val="16"/>
+              </w:rPr>
+            </w:pPr>
+            <w:r>
+              <w:rPr>
+                <w:b w:val="0"/>
+                <w:color w:val="FF0000"/>
+                <w:sz w:val="16"/>
+                <w:szCs w:val="16"/>
+              </w:rPr>
+              <w:t xml:space="preserve">L8 </w:t>
+            </w:r>
+            <w:r>
+              <w:rPr>
+                <w:rFonts w:ascii="Arial" w:hAnsi="Arial" w:cs="Arial"/>
+                <w:b w:val="0"/>
+                <w:color w:val="FF0000"/>
+                <w:sz w:val="16"/>
+                <w:szCs w:val="16"/>
+              </w:rPr>
+              <w:t>JSP View in Spring Boot in 2 steps</w:t>
             </w:r>
           </w:p>
         </w:tc>
@@ -252,245 +318,1210 @@
           <w:tcPr>
             <w:tcW w:w="2500" w:type="pct"/>
           </w:tcPr>
-          <w:p/>
-        </w:tc>
-      </w:tr>
-      <w:tr>
-        <w:tc>
-          <w:tcPr>
-            <w:tcW w:w="2500" w:type="pct"/>
-          </w:tcPr>
-          <w:p/>
-        </w:tc>
-        <w:tc>
-          <w:tcPr>
-            <w:tcW w:w="2500" w:type="pct"/>
-          </w:tcPr>
-          <w:p/>
-        </w:tc>
-      </w:tr>
-      <w:tr>
-        <w:tc>
-          <w:tcPr>
-            <w:tcW w:w="2500" w:type="pct"/>
-          </w:tcPr>
-          <w:p/>
-        </w:tc>
-        <w:tc>
-          <w:tcPr>
-            <w:tcW w:w="2500" w:type="pct"/>
-          </w:tcPr>
-          <w:p/>
-        </w:tc>
-      </w:tr>
-      <w:tr>
-        <w:tc>
-          <w:tcPr>
-            <w:tcW w:w="2500" w:type="pct"/>
-          </w:tcPr>
-          <w:p/>
-        </w:tc>
-        <w:tc>
-          <w:tcPr>
-            <w:tcW w:w="2500" w:type="pct"/>
-          </w:tcPr>
-          <w:p/>
-        </w:tc>
-      </w:tr>
-      <w:tr>
-        <w:tc>
-          <w:tcPr>
-            <w:tcW w:w="2500" w:type="pct"/>
-          </w:tcPr>
-          <w:p/>
-        </w:tc>
-        <w:tc>
-          <w:tcPr>
-            <w:tcW w:w="2500" w:type="pct"/>
-          </w:tcPr>
-          <w:p/>
-        </w:tc>
-      </w:tr>
-      <w:tr>
-        <w:tc>
-          <w:tcPr>
-            <w:tcW w:w="2500" w:type="pct"/>
-          </w:tcPr>
-          <w:p/>
-        </w:tc>
-        <w:tc>
-          <w:tcPr>
-            <w:tcW w:w="2500" w:type="pct"/>
-          </w:tcPr>
-          <w:p/>
-        </w:tc>
-      </w:tr>
-      <w:tr>
-        <w:tc>
-          <w:tcPr>
-            <w:tcW w:w="2500" w:type="pct"/>
-          </w:tcPr>
-          <w:p/>
-        </w:tc>
-        <w:tc>
-          <w:tcPr>
-            <w:tcW w:w="2500" w:type="pct"/>
-          </w:tcPr>
-          <w:p/>
-        </w:tc>
-      </w:tr>
-      <w:tr>
-        <w:tc>
-          <w:tcPr>
-            <w:tcW w:w="2500" w:type="pct"/>
-          </w:tcPr>
-          <w:p/>
-        </w:tc>
-        <w:tc>
-          <w:tcPr>
-            <w:tcW w:w="2500" w:type="pct"/>
-          </w:tcPr>
-          <w:p/>
-        </w:tc>
-      </w:tr>
-      <w:tr>
-        <w:tc>
-          <w:tcPr>
-            <w:tcW w:w="2500" w:type="pct"/>
-          </w:tcPr>
-          <w:p/>
-        </w:tc>
-        <w:tc>
-          <w:tcPr>
-            <w:tcW w:w="2500" w:type="pct"/>
-          </w:tcPr>
-          <w:p/>
-        </w:tc>
-      </w:tr>
-      <w:tr>
-        <w:tc>
-          <w:tcPr>
-            <w:tcW w:w="2500" w:type="pct"/>
-          </w:tcPr>
-          <w:p/>
-        </w:tc>
-        <w:tc>
-          <w:tcPr>
-            <w:tcW w:w="2500" w:type="pct"/>
-          </w:tcPr>
-          <w:p/>
-        </w:tc>
-      </w:tr>
-      <w:tr>
-        <w:tc>
-          <w:tcPr>
-            <w:tcW w:w="2500" w:type="pct"/>
-          </w:tcPr>
-          <w:p/>
-        </w:tc>
-        <w:tc>
-          <w:tcPr>
-            <w:tcW w:w="2500" w:type="pct"/>
-          </w:tcPr>
-          <w:p/>
-        </w:tc>
-      </w:tr>
-      <w:tr>
-        <w:tc>
-          <w:tcPr>
-            <w:tcW w:w="2500" w:type="pct"/>
-          </w:tcPr>
-          <w:p/>
-        </w:tc>
-        <w:tc>
-          <w:tcPr>
-            <w:tcW w:w="2500" w:type="pct"/>
-          </w:tcPr>
-          <w:p/>
-        </w:tc>
-      </w:tr>
-      <w:tr>
-        <w:tc>
-          <w:tcPr>
-            <w:tcW w:w="2500" w:type="pct"/>
-          </w:tcPr>
-          <w:p/>
-        </w:tc>
-        <w:tc>
-          <w:tcPr>
-            <w:tcW w:w="2500" w:type="pct"/>
-          </w:tcPr>
-          <w:p/>
-        </w:tc>
-      </w:tr>
-      <w:tr>
-        <w:tc>
-          <w:tcPr>
-            <w:tcW w:w="2500" w:type="pct"/>
-          </w:tcPr>
-          <w:p/>
-        </w:tc>
-        <w:tc>
-          <w:tcPr>
-            <w:tcW w:w="2500" w:type="pct"/>
-          </w:tcPr>
-          <w:p/>
-        </w:tc>
-      </w:tr>
-      <w:tr>
-        <w:tc>
-          <w:tcPr>
-            <w:tcW w:w="2500" w:type="pct"/>
-          </w:tcPr>
-          <w:p/>
-        </w:tc>
-        <w:tc>
-          <w:tcPr>
-            <w:tcW w:w="2500" w:type="pct"/>
-          </w:tcPr>
-          <w:p/>
-        </w:tc>
-      </w:tr>
-      <w:tr>
-        <w:tc>
-          <w:tcPr>
-            <w:tcW w:w="2500" w:type="pct"/>
-          </w:tcPr>
-          <w:p/>
-        </w:tc>
-        <w:tc>
-          <w:tcPr>
-            <w:tcW w:w="2500" w:type="pct"/>
-          </w:tcPr>
-          <w:p/>
-        </w:tc>
-      </w:tr>
-      <w:tr>
-        <w:tc>
-          <w:tcPr>
-            <w:tcW w:w="2500" w:type="pct"/>
-          </w:tcPr>
-          <w:p/>
-        </w:tc>
-        <w:tc>
-          <w:tcPr>
-            <w:tcW w:w="2500" w:type="pct"/>
-          </w:tcPr>
-          <w:p/>
-        </w:tc>
-      </w:tr>
-      <w:tr>
-        <w:tc>
-          <w:tcPr>
-            <w:tcW w:w="2500" w:type="pct"/>
-          </w:tcPr>
-          <w:p/>
-        </w:tc>
-        <w:tc>
-          <w:tcPr>
-            <w:tcW w:w="2500" w:type="pct"/>
-          </w:tcPr>
-          <w:p/>
+          <w:p>
+            <w:pPr>
+              <w:rPr>
+                <w:color w:val="FF0000"/>
+              </w:rPr>
+            </w:pPr>
+            <w:r>
+              <w:rPr>
+                <w:color w:val="FF0000"/>
+              </w:rPr>
+              <w:t>Lab pending</w:t>
+            </w:r>
+          </w:p>
+        </w:tc>
+      </w:tr>
+      <w:tr>
+        <w:tc>
+          <w:tcPr>
+            <w:tcW w:w="2500" w:type="pct"/>
+          </w:tcPr>
+          <w:p>
+            <w:pPr>
+              <w:pStyle w:val="Heading1"/>
+              <w:shd w:val="clear" w:color="auto" w:fill="FFFFFF"/>
+              <w:spacing w:before="0" w:beforeAutospacing="0" w:after="0" w:afterAutospacing="0"/>
+              <w:outlineLvl w:val="0"/>
+              <w:rPr>
+                <w:rFonts w:ascii="Arial" w:hAnsi="Arial" w:cs="Arial"/>
+                <w:b w:val="0"/>
+                <w:color w:val="0F0F0F"/>
+                <w:sz w:val="16"/>
+                <w:szCs w:val="16"/>
+              </w:rPr>
+            </w:pPr>
+            <w:r>
+              <w:rPr>
+                <w:b w:val="0"/>
+                <w:sz w:val="16"/>
+                <w:szCs w:val="16"/>
+              </w:rPr>
+              <w:t xml:space="preserve">L9 </w:t>
+            </w:r>
+            <w:proofErr w:type="gramStart"/>
+            <w:r>
+              <w:rPr>
+                <w:rFonts w:ascii="Arial" w:hAnsi="Arial" w:cs="Arial"/>
+                <w:b w:val="0"/>
+                <w:color w:val="0F0F0F"/>
+                <w:sz w:val="16"/>
+                <w:szCs w:val="16"/>
+              </w:rPr>
+              <w:t>What</w:t>
+            </w:r>
+            <w:proofErr w:type="gramEnd"/>
+            <w:r>
+              <w:rPr>
+                <w:rFonts w:ascii="Arial" w:hAnsi="Arial" w:cs="Arial"/>
+                <w:b w:val="0"/>
+                <w:color w:val="0F0F0F"/>
+                <w:sz w:val="16"/>
+                <w:szCs w:val="16"/>
+              </w:rPr>
+              <w:t xml:space="preserve"> is the use of </w:t>
+            </w:r>
+            <w:proofErr w:type="spellStart"/>
+            <w:r>
+              <w:rPr>
+                <w:rFonts w:ascii="Arial" w:hAnsi="Arial" w:cs="Arial"/>
+                <w:b w:val="0"/>
+                <w:color w:val="0F0F0F"/>
+                <w:sz w:val="16"/>
+                <w:szCs w:val="16"/>
+              </w:rPr>
+              <w:t>application.properties</w:t>
+            </w:r>
+            <w:proofErr w:type="spellEnd"/>
+            <w:r>
+              <w:rPr>
+                <w:rFonts w:ascii="Arial" w:hAnsi="Arial" w:cs="Arial"/>
+                <w:b w:val="0"/>
+                <w:color w:val="0F0F0F"/>
+                <w:sz w:val="16"/>
+                <w:szCs w:val="16"/>
+              </w:rPr>
+              <w:t xml:space="preserve"> file in Spring Boot</w:t>
+            </w:r>
+          </w:p>
+        </w:tc>
+        <w:tc>
+          <w:tcPr>
+            <w:tcW w:w="2500" w:type="pct"/>
+          </w:tcPr>
+          <w:p>
+            <w:r>
+              <w:t>completed</w:t>
+            </w:r>
+          </w:p>
+        </w:tc>
+      </w:tr>
+      <w:tr>
+        <w:tc>
+          <w:tcPr>
+            <w:tcW w:w="2500" w:type="pct"/>
+          </w:tcPr>
+          <w:p>
+            <w:pPr>
+              <w:pStyle w:val="Heading1"/>
+              <w:shd w:val="clear" w:color="auto" w:fill="FFFFFF"/>
+              <w:spacing w:before="0" w:beforeAutospacing="0" w:after="0" w:afterAutospacing="0"/>
+              <w:outlineLvl w:val="0"/>
+              <w:rPr>
+                <w:rFonts w:ascii="Arial" w:hAnsi="Arial" w:cs="Arial"/>
+                <w:color w:val="0F0F0F"/>
+                <w:sz w:val="16"/>
+                <w:szCs w:val="16"/>
+              </w:rPr>
+            </w:pPr>
+            <w:proofErr w:type="gramStart"/>
+            <w:r>
+              <w:rPr>
+                <w:sz w:val="16"/>
+                <w:szCs w:val="16"/>
+              </w:rPr>
+              <w:t xml:space="preserve">L10  </w:t>
+            </w:r>
+            <w:r>
+              <w:rPr>
+                <w:rFonts w:ascii="Arial" w:hAnsi="Arial" w:cs="Arial"/>
+                <w:color w:val="0F0F0F"/>
+                <w:sz w:val="16"/>
+                <w:szCs w:val="16"/>
+              </w:rPr>
+              <w:t>JPA</w:t>
+            </w:r>
+            <w:proofErr w:type="gramEnd"/>
+            <w:r>
+              <w:rPr>
+                <w:rFonts w:ascii="Arial" w:hAnsi="Arial" w:cs="Arial"/>
+                <w:color w:val="0F0F0F"/>
+                <w:sz w:val="16"/>
+                <w:szCs w:val="16"/>
+              </w:rPr>
+              <w:t xml:space="preserve"> with Spring Boot Complete Explanation </w:t>
+            </w:r>
+          </w:p>
+        </w:tc>
+        <w:tc>
+          <w:tcPr>
+            <w:tcW w:w="2500" w:type="pct"/>
+          </w:tcPr>
+          <w:p>
+            <w:r>
+              <w:t>completed</w:t>
+            </w:r>
+          </w:p>
+        </w:tc>
+      </w:tr>
+      <w:tr>
+        <w:tc>
+          <w:tcPr>
+            <w:tcW w:w="2500" w:type="pct"/>
+          </w:tcPr>
+          <w:p>
+            <w:pPr>
+              <w:pStyle w:val="Heading1"/>
+              <w:shd w:val="clear" w:color="auto" w:fill="FFFFFF"/>
+              <w:spacing w:before="0" w:beforeAutospacing="0" w:after="0" w:afterAutospacing="0"/>
+              <w:outlineLvl w:val="0"/>
+              <w:rPr>
+                <w:rFonts w:ascii="Arial" w:hAnsi="Arial" w:cs="Arial"/>
+                <w:b w:val="0"/>
+                <w:color w:val="0F0F0F"/>
+                <w:sz w:val="16"/>
+                <w:szCs w:val="16"/>
+              </w:rPr>
+            </w:pPr>
+            <w:r>
+              <w:rPr>
+                <w:b w:val="0"/>
+                <w:sz w:val="16"/>
+                <w:szCs w:val="16"/>
+              </w:rPr>
+              <w:t xml:space="preserve">L11 </w:t>
+            </w:r>
+            <w:proofErr w:type="spellStart"/>
+            <w:r>
+              <w:rPr>
+                <w:rFonts w:ascii="Arial" w:hAnsi="Arial" w:cs="Arial"/>
+                <w:b w:val="0"/>
+                <w:color w:val="0F0F0F"/>
+                <w:sz w:val="16"/>
+                <w:szCs w:val="16"/>
+              </w:rPr>
+              <w:t>jpa</w:t>
+            </w:r>
+            <w:proofErr w:type="spellEnd"/>
+            <w:r>
+              <w:rPr>
+                <w:rFonts w:ascii="Arial" w:hAnsi="Arial" w:cs="Arial"/>
+                <w:b w:val="0"/>
+                <w:color w:val="0F0F0F"/>
+                <w:sz w:val="16"/>
+                <w:szCs w:val="16"/>
+              </w:rPr>
+              <w:t xml:space="preserve"> spring boot practical create project create entity create repository</w:t>
+            </w:r>
+          </w:p>
+        </w:tc>
+        <w:tc>
+          <w:tcPr>
+            <w:tcW w:w="2500" w:type="pct"/>
+          </w:tcPr>
+          <w:p>
+            <w:r>
+              <w:t>completed</w:t>
+            </w:r>
+          </w:p>
+        </w:tc>
+      </w:tr>
+      <w:tr>
+        <w:tc>
+          <w:tcPr>
+            <w:tcW w:w="2500" w:type="pct"/>
+          </w:tcPr>
+          <w:p>
+            <w:pPr>
+              <w:pStyle w:val="Heading1"/>
+              <w:shd w:val="clear" w:color="auto" w:fill="FFFFFF"/>
+              <w:spacing w:before="0" w:beforeAutospacing="0" w:after="0" w:afterAutospacing="0"/>
+              <w:outlineLvl w:val="0"/>
+              <w:rPr>
+                <w:rFonts w:ascii="Arial" w:hAnsi="Arial" w:cs="Arial"/>
+                <w:b w:val="0"/>
+                <w:color w:val="0F0F0F"/>
+                <w:sz w:val="16"/>
+                <w:szCs w:val="16"/>
+              </w:rPr>
+            </w:pPr>
+            <w:proofErr w:type="gramStart"/>
+            <w:r>
+              <w:rPr>
+                <w:b w:val="0"/>
+                <w:sz w:val="16"/>
+                <w:szCs w:val="16"/>
+              </w:rPr>
+              <w:t>L12</w:t>
+            </w:r>
+            <w:r>
+              <w:rPr>
+                <w:b w:val="0"/>
+                <w:sz w:val="16"/>
+                <w:szCs w:val="16"/>
+              </w:rPr>
+              <w:t xml:space="preserve"> </w:t>
+            </w:r>
+            <w:r>
+              <w:rPr>
+                <w:b w:val="0"/>
+                <w:sz w:val="16"/>
+                <w:szCs w:val="16"/>
+              </w:rPr>
+              <w:t xml:space="preserve"> </w:t>
+            </w:r>
+            <w:r>
+              <w:rPr>
+                <w:rFonts w:ascii="Arial" w:hAnsi="Arial" w:cs="Arial"/>
+                <w:b w:val="0"/>
+                <w:color w:val="0F0F0F"/>
+                <w:sz w:val="16"/>
+                <w:szCs w:val="16"/>
+              </w:rPr>
+              <w:t>Db</w:t>
+            </w:r>
+            <w:proofErr w:type="gramEnd"/>
+            <w:r>
+              <w:rPr>
+                <w:rFonts w:ascii="Arial" w:hAnsi="Arial" w:cs="Arial"/>
+                <w:b w:val="0"/>
+                <w:color w:val="0F0F0F"/>
+                <w:sz w:val="16"/>
+                <w:szCs w:val="16"/>
+              </w:rPr>
+              <w:t xml:space="preserve"> configuration in </w:t>
+            </w:r>
+            <w:proofErr w:type="spellStart"/>
+            <w:r>
+              <w:rPr>
+                <w:rFonts w:ascii="Arial" w:hAnsi="Arial" w:cs="Arial"/>
+                <w:b w:val="0"/>
+                <w:color w:val="0F0F0F"/>
+                <w:sz w:val="16"/>
+                <w:szCs w:val="16"/>
+              </w:rPr>
+              <w:t>application.properies</w:t>
+            </w:r>
+            <w:proofErr w:type="spellEnd"/>
+            <w:r>
+              <w:rPr>
+                <w:rFonts w:ascii="Arial" w:hAnsi="Arial" w:cs="Arial"/>
+                <w:b w:val="0"/>
+                <w:color w:val="0F0F0F"/>
+                <w:sz w:val="16"/>
+                <w:szCs w:val="16"/>
+              </w:rPr>
+              <w:t xml:space="preserve"> file</w:t>
+            </w:r>
+          </w:p>
+        </w:tc>
+        <w:tc>
+          <w:tcPr>
+            <w:tcW w:w="2500" w:type="pct"/>
+          </w:tcPr>
+          <w:p>
+            <w:r>
+              <w:t>completed</w:t>
+            </w:r>
+          </w:p>
+        </w:tc>
+      </w:tr>
+      <w:tr>
+        <w:tc>
+          <w:tcPr>
+            <w:tcW w:w="2500" w:type="pct"/>
+          </w:tcPr>
+          <w:p>
+            <w:pPr>
+              <w:pStyle w:val="Heading1"/>
+              <w:shd w:val="clear" w:color="auto" w:fill="FFFFFF"/>
+              <w:spacing w:before="0" w:beforeAutospacing="0" w:after="0" w:afterAutospacing="0"/>
+              <w:outlineLvl w:val="0"/>
+              <w:rPr>
+                <w:rFonts w:ascii="Arial" w:hAnsi="Arial" w:cs="Arial"/>
+                <w:b w:val="0"/>
+                <w:color w:val="0F0F0F"/>
+                <w:sz w:val="16"/>
+                <w:szCs w:val="16"/>
+              </w:rPr>
+            </w:pPr>
+            <w:r>
+              <w:rPr>
+                <w:b w:val="0"/>
+                <w:sz w:val="16"/>
+                <w:szCs w:val="16"/>
+              </w:rPr>
+              <w:t xml:space="preserve">L13 </w:t>
+            </w:r>
+            <w:r>
+              <w:rPr>
+                <w:rFonts w:ascii="Arial" w:hAnsi="Arial" w:cs="Arial"/>
+                <w:b w:val="0"/>
+                <w:color w:val="0F0F0F"/>
+                <w:sz w:val="16"/>
+                <w:szCs w:val="16"/>
+              </w:rPr>
+              <w:t>CRUD Operation using JPA and Spring Boot</w:t>
+            </w:r>
+          </w:p>
+        </w:tc>
+        <w:tc>
+          <w:tcPr>
+            <w:tcW w:w="2500" w:type="pct"/>
+          </w:tcPr>
+          <w:p>
+            <w:r>
+              <w:t>completed</w:t>
+            </w:r>
+          </w:p>
+        </w:tc>
+      </w:tr>
+      <w:tr>
+        <w:tc>
+          <w:tcPr>
+            <w:tcW w:w="2500" w:type="pct"/>
+          </w:tcPr>
+          <w:p>
+            <w:pPr>
+              <w:pStyle w:val="Heading1"/>
+              <w:shd w:val="clear" w:color="auto" w:fill="FFFFFF"/>
+              <w:spacing w:before="0" w:beforeAutospacing="0" w:after="0" w:afterAutospacing="0"/>
+              <w:outlineLvl w:val="0"/>
+              <w:rPr>
+                <w:rFonts w:ascii="Arial" w:hAnsi="Arial" w:cs="Arial"/>
+                <w:b w:val="0"/>
+                <w:color w:val="0F0F0F"/>
+                <w:sz w:val="16"/>
+                <w:szCs w:val="16"/>
+              </w:rPr>
+            </w:pPr>
+            <w:r>
+              <w:rPr>
+                <w:b w:val="0"/>
+                <w:sz w:val="16"/>
+                <w:szCs w:val="16"/>
+              </w:rPr>
+              <w:t>L14</w:t>
+            </w:r>
+            <w:r>
+              <w:rPr>
+                <w:rFonts w:ascii="Arial" w:hAnsi="Arial" w:cs="Arial"/>
+                <w:b w:val="0"/>
+                <w:color w:val="0F0F0F"/>
+                <w:sz w:val="16"/>
+                <w:szCs w:val="16"/>
+              </w:rPr>
+              <w:t>Custom Finder methods</w:t>
+            </w:r>
+          </w:p>
+        </w:tc>
+        <w:tc>
+          <w:tcPr>
+            <w:tcW w:w="2500" w:type="pct"/>
+          </w:tcPr>
+          <w:p>
+            <w:r>
+              <w:t>completed</w:t>
+            </w:r>
+          </w:p>
+        </w:tc>
+      </w:tr>
+      <w:tr>
+        <w:tc>
+          <w:tcPr>
+            <w:tcW w:w="2500" w:type="pct"/>
+          </w:tcPr>
+          <w:p>
+            <w:pPr>
+              <w:pStyle w:val="Heading1"/>
+              <w:shd w:val="clear" w:color="auto" w:fill="FFFFFF"/>
+              <w:spacing w:before="0" w:beforeAutospacing="0" w:after="0" w:afterAutospacing="0"/>
+              <w:outlineLvl w:val="0"/>
+              <w:rPr>
+                <w:rFonts w:ascii="Arial" w:hAnsi="Arial" w:cs="Arial"/>
+                <w:b w:val="0"/>
+                <w:color w:val="0F0F0F"/>
+                <w:sz w:val="16"/>
+                <w:szCs w:val="16"/>
+              </w:rPr>
+            </w:pPr>
+            <w:r>
+              <w:rPr>
+                <w:b w:val="0"/>
+                <w:sz w:val="16"/>
+                <w:szCs w:val="16"/>
+              </w:rPr>
+              <w:t>L15</w:t>
+            </w:r>
+            <w:r>
+              <w:rPr>
+                <w:rFonts w:ascii="Arial" w:hAnsi="Arial" w:cs="Arial"/>
+                <w:b w:val="0"/>
+                <w:color w:val="0F0F0F"/>
+                <w:sz w:val="16"/>
+                <w:szCs w:val="16"/>
+              </w:rPr>
+              <w:t>Executing JPQL and Native Queries with Spring Data JPA </w:t>
+            </w:r>
+          </w:p>
+        </w:tc>
+        <w:tc>
+          <w:tcPr>
+            <w:tcW w:w="2500" w:type="pct"/>
+          </w:tcPr>
+          <w:p>
+            <w:r>
+              <w:t>completed</w:t>
+            </w:r>
+          </w:p>
+        </w:tc>
+      </w:tr>
+      <w:tr>
+        <w:tc>
+          <w:tcPr>
+            <w:tcW w:w="2500" w:type="pct"/>
+          </w:tcPr>
+          <w:p>
+            <w:pPr>
+              <w:pStyle w:val="Heading1"/>
+              <w:shd w:val="clear" w:color="auto" w:fill="FFFFFF"/>
+              <w:spacing w:before="0" w:beforeAutospacing="0" w:after="0" w:afterAutospacing="0"/>
+              <w:outlineLvl w:val="0"/>
+              <w:rPr>
+                <w:rFonts w:ascii="Arial" w:hAnsi="Arial" w:cs="Arial"/>
+                <w:b w:val="0"/>
+                <w:color w:val="0F0F0F"/>
+                <w:sz w:val="16"/>
+                <w:szCs w:val="16"/>
+              </w:rPr>
+            </w:pPr>
+            <w:r>
+              <w:rPr>
+                <w:b w:val="0"/>
+                <w:sz w:val="16"/>
+                <w:szCs w:val="16"/>
+              </w:rPr>
+              <w:t xml:space="preserve">L16 </w:t>
+            </w:r>
+            <w:r>
+              <w:rPr>
+                <w:rFonts w:ascii="Arial" w:hAnsi="Arial" w:cs="Arial"/>
+                <w:b w:val="0"/>
+                <w:color w:val="0F0F0F"/>
+                <w:sz w:val="16"/>
+                <w:szCs w:val="16"/>
+              </w:rPr>
+              <w:t>Introduction to API/WEB SERVICES</w:t>
+            </w:r>
+          </w:p>
+        </w:tc>
+        <w:tc>
+          <w:tcPr>
+            <w:tcW w:w="2500" w:type="pct"/>
+          </w:tcPr>
+          <w:p>
+            <w:r>
+              <w:t>completed</w:t>
+            </w:r>
+          </w:p>
+        </w:tc>
+      </w:tr>
+      <w:tr>
+        <w:tc>
+          <w:tcPr>
+            <w:tcW w:w="2500" w:type="pct"/>
+          </w:tcPr>
+          <w:p>
+            <w:pPr>
+              <w:pStyle w:val="Heading1"/>
+              <w:shd w:val="clear" w:color="auto" w:fill="FFFFFF"/>
+              <w:spacing w:before="0" w:beforeAutospacing="0" w:after="0" w:afterAutospacing="0"/>
+              <w:outlineLvl w:val="0"/>
+              <w:rPr>
+                <w:rFonts w:ascii="Arial" w:hAnsi="Arial" w:cs="Arial"/>
+                <w:b w:val="0"/>
+                <w:color w:val="0F0F0F"/>
+                <w:sz w:val="16"/>
+                <w:szCs w:val="16"/>
+              </w:rPr>
+            </w:pPr>
+            <w:r>
+              <w:rPr>
+                <w:b w:val="0"/>
+                <w:sz w:val="16"/>
+                <w:szCs w:val="16"/>
+              </w:rPr>
+              <w:t xml:space="preserve">L17 </w:t>
+            </w:r>
+            <w:r>
+              <w:rPr>
+                <w:rFonts w:ascii="Arial" w:hAnsi="Arial" w:cs="Arial"/>
+                <w:b w:val="0"/>
+                <w:color w:val="0F0F0F"/>
+                <w:sz w:val="16"/>
+                <w:szCs w:val="16"/>
+              </w:rPr>
+              <w:t xml:space="preserve">Magic of Spring Boot </w:t>
+            </w:r>
+            <w:proofErr w:type="spellStart"/>
+            <w:r>
+              <w:rPr>
+                <w:rFonts w:ascii="Arial" w:hAnsi="Arial" w:cs="Arial"/>
+                <w:b w:val="0"/>
+                <w:color w:val="0F0F0F"/>
+                <w:sz w:val="16"/>
+                <w:szCs w:val="16"/>
+              </w:rPr>
+              <w:t>DevTools</w:t>
+            </w:r>
+            <w:proofErr w:type="spellEnd"/>
+          </w:p>
+        </w:tc>
+        <w:tc>
+          <w:tcPr>
+            <w:tcW w:w="2500" w:type="pct"/>
+          </w:tcPr>
+          <w:p>
+            <w:r>
+              <w:t>completed</w:t>
+            </w:r>
+          </w:p>
+        </w:tc>
+      </w:tr>
+      <w:tr>
+        <w:tc>
+          <w:tcPr>
+            <w:tcW w:w="2500" w:type="pct"/>
+          </w:tcPr>
+          <w:p>
+            <w:pPr>
+              <w:pStyle w:val="Heading1"/>
+              <w:shd w:val="clear" w:color="auto" w:fill="FFFFFF"/>
+              <w:spacing w:before="0" w:beforeAutospacing="0" w:after="0" w:afterAutospacing="0"/>
+              <w:outlineLvl w:val="0"/>
+              <w:rPr>
+                <w:rFonts w:ascii="Arial" w:hAnsi="Arial" w:cs="Arial"/>
+                <w:b w:val="0"/>
+                <w:color w:val="0F0F0F"/>
+                <w:sz w:val="16"/>
+                <w:szCs w:val="16"/>
+              </w:rPr>
+            </w:pPr>
+            <w:r>
+              <w:rPr>
+                <w:b w:val="0"/>
+                <w:sz w:val="16"/>
+                <w:szCs w:val="16"/>
+              </w:rPr>
+              <w:t>L18</w:t>
+            </w:r>
+            <w:r>
+              <w:rPr>
+                <w:rFonts w:ascii="Arial" w:hAnsi="Arial" w:cs="Arial"/>
+                <w:b w:val="0"/>
+                <w:color w:val="0F0F0F"/>
+                <w:sz w:val="16"/>
+                <w:szCs w:val="16"/>
+              </w:rPr>
+              <w:t xml:space="preserve"> Creating REST API using Spring Boot</w:t>
+            </w:r>
+          </w:p>
+        </w:tc>
+        <w:tc>
+          <w:tcPr>
+            <w:tcW w:w="2500" w:type="pct"/>
+          </w:tcPr>
+          <w:p>
+            <w:r>
+              <w:t>Completed</w:t>
+            </w:r>
+          </w:p>
+        </w:tc>
+      </w:tr>
+      <w:tr>
+        <w:tc>
+          <w:tcPr>
+            <w:tcW w:w="2500" w:type="pct"/>
+          </w:tcPr>
+          <w:p>
+            <w:pPr>
+              <w:pStyle w:val="Heading1"/>
+              <w:shd w:val="clear" w:color="auto" w:fill="FFFFFF"/>
+              <w:spacing w:before="0" w:beforeAutospacing="0" w:after="0" w:afterAutospacing="0"/>
+              <w:outlineLvl w:val="0"/>
+              <w:rPr>
+                <w:rFonts w:ascii="Arial" w:hAnsi="Arial" w:cs="Arial"/>
+                <w:b w:val="0"/>
+                <w:color w:val="0F0F0F"/>
+                <w:sz w:val="16"/>
+                <w:szCs w:val="16"/>
+              </w:rPr>
+            </w:pPr>
+            <w:r>
+              <w:rPr>
+                <w:b w:val="0"/>
+                <w:sz w:val="16"/>
+                <w:szCs w:val="16"/>
+              </w:rPr>
+              <w:t xml:space="preserve">L19 </w:t>
+            </w:r>
+            <w:r>
+              <w:rPr>
+                <w:rFonts w:ascii="Arial" w:hAnsi="Arial" w:cs="Arial"/>
+                <w:b w:val="0"/>
+                <w:color w:val="0F0F0F"/>
+                <w:sz w:val="16"/>
+                <w:szCs w:val="16"/>
+              </w:rPr>
+              <w:t>@</w:t>
+            </w:r>
+            <w:proofErr w:type="spellStart"/>
+            <w:r>
+              <w:rPr>
+                <w:rFonts w:ascii="Arial" w:hAnsi="Arial" w:cs="Arial"/>
+                <w:b w:val="0"/>
+                <w:color w:val="0F0F0F"/>
+                <w:sz w:val="16"/>
+                <w:szCs w:val="16"/>
+              </w:rPr>
+              <w:t>PostMapping</w:t>
+            </w:r>
+            <w:proofErr w:type="spellEnd"/>
+            <w:r>
+              <w:rPr>
+                <w:rFonts w:ascii="Arial" w:hAnsi="Arial" w:cs="Arial"/>
+                <w:b w:val="0"/>
+                <w:color w:val="0F0F0F"/>
+                <w:sz w:val="16"/>
+                <w:szCs w:val="16"/>
+              </w:rPr>
+              <w:t> </w:t>
+            </w:r>
+          </w:p>
+        </w:tc>
+        <w:tc>
+          <w:tcPr>
+            <w:tcW w:w="2500" w:type="pct"/>
+          </w:tcPr>
+          <w:p>
+            <w:r>
+              <w:t>Completed</w:t>
+            </w:r>
+          </w:p>
+        </w:tc>
+      </w:tr>
+      <w:tr>
+        <w:tc>
+          <w:tcPr>
+            <w:tcW w:w="2500" w:type="pct"/>
+          </w:tcPr>
+          <w:p>
+            <w:pPr>
+              <w:pStyle w:val="Heading1"/>
+              <w:shd w:val="clear" w:color="auto" w:fill="FFFFFF"/>
+              <w:spacing w:before="0" w:beforeAutospacing="0" w:after="0" w:afterAutospacing="0"/>
+              <w:outlineLvl w:val="0"/>
+              <w:rPr>
+                <w:rFonts w:ascii="Arial" w:hAnsi="Arial" w:cs="Arial"/>
+                <w:b w:val="0"/>
+                <w:color w:val="0F0F0F"/>
+                <w:sz w:val="16"/>
+                <w:szCs w:val="16"/>
+              </w:rPr>
+            </w:pPr>
+            <w:r>
+              <w:rPr>
+                <w:b w:val="0"/>
+                <w:sz w:val="16"/>
+                <w:szCs w:val="16"/>
+              </w:rPr>
+              <w:t xml:space="preserve">L20 </w:t>
+            </w:r>
+            <w:r>
+              <w:rPr>
+                <w:rFonts w:ascii="Arial" w:hAnsi="Arial" w:cs="Arial"/>
+                <w:b w:val="0"/>
+                <w:color w:val="0F0F0F"/>
+                <w:sz w:val="16"/>
+                <w:szCs w:val="16"/>
+              </w:rPr>
+              <w:t>@</w:t>
+            </w:r>
+            <w:proofErr w:type="spellStart"/>
+            <w:r>
+              <w:rPr>
+                <w:rFonts w:ascii="Arial" w:hAnsi="Arial" w:cs="Arial"/>
+                <w:b w:val="0"/>
+                <w:color w:val="0F0F0F"/>
+                <w:sz w:val="16"/>
+                <w:szCs w:val="16"/>
+              </w:rPr>
+              <w:t>DeleteMapping</w:t>
+            </w:r>
+            <w:proofErr w:type="spellEnd"/>
+            <w:r>
+              <w:rPr>
+                <w:rFonts w:ascii="Arial" w:hAnsi="Arial" w:cs="Arial"/>
+                <w:b w:val="0"/>
+                <w:color w:val="0F0F0F"/>
+                <w:sz w:val="16"/>
+                <w:szCs w:val="16"/>
+              </w:rPr>
+              <w:t xml:space="preserve"> | Deleting Resource REST API </w:t>
+            </w:r>
+          </w:p>
+        </w:tc>
+        <w:tc>
+          <w:tcPr>
+            <w:tcW w:w="2500" w:type="pct"/>
+          </w:tcPr>
+          <w:p>
+            <w:r>
+              <w:t>Completed</w:t>
+            </w:r>
+          </w:p>
+        </w:tc>
+      </w:tr>
+      <w:tr>
+        <w:tc>
+          <w:tcPr>
+            <w:tcW w:w="2500" w:type="pct"/>
+          </w:tcPr>
+          <w:p>
+            <w:pPr>
+              <w:pStyle w:val="Heading1"/>
+              <w:shd w:val="clear" w:color="auto" w:fill="FFFFFF"/>
+              <w:spacing w:before="0" w:beforeAutospacing="0" w:after="0" w:afterAutospacing="0"/>
+              <w:outlineLvl w:val="0"/>
+              <w:rPr>
+                <w:rFonts w:ascii="Arial" w:hAnsi="Arial" w:cs="Arial"/>
+                <w:b w:val="0"/>
+                <w:color w:val="0F0F0F"/>
+                <w:sz w:val="16"/>
+                <w:szCs w:val="16"/>
+              </w:rPr>
+            </w:pPr>
+            <w:r>
+              <w:rPr>
+                <w:b w:val="0"/>
+                <w:sz w:val="16"/>
+                <w:szCs w:val="16"/>
+              </w:rPr>
+              <w:t xml:space="preserve">L21 </w:t>
+            </w:r>
+            <w:r>
+              <w:rPr>
+                <w:rFonts w:ascii="Arial" w:hAnsi="Arial" w:cs="Arial"/>
+                <w:b w:val="0"/>
+                <w:color w:val="0F0F0F"/>
+                <w:sz w:val="16"/>
+                <w:szCs w:val="16"/>
+              </w:rPr>
+              <w:t>@</w:t>
+            </w:r>
+            <w:proofErr w:type="spellStart"/>
+            <w:r>
+              <w:rPr>
+                <w:rFonts w:ascii="Arial" w:hAnsi="Arial" w:cs="Arial"/>
+                <w:b w:val="0"/>
+                <w:color w:val="0F0F0F"/>
+                <w:sz w:val="16"/>
+                <w:szCs w:val="16"/>
+              </w:rPr>
+              <w:t>PutMapping</w:t>
+            </w:r>
+            <w:proofErr w:type="spellEnd"/>
+            <w:r>
+              <w:rPr>
+                <w:rFonts w:ascii="Arial" w:hAnsi="Arial" w:cs="Arial"/>
+                <w:b w:val="0"/>
+                <w:color w:val="0F0F0F"/>
+                <w:sz w:val="16"/>
+                <w:szCs w:val="16"/>
+              </w:rPr>
+              <w:t xml:space="preserve"> | Updating the Resource creating </w:t>
+            </w:r>
+            <w:proofErr w:type="spellStart"/>
+            <w:proofErr w:type="gramStart"/>
+            <w:r>
+              <w:rPr>
+                <w:rFonts w:ascii="Arial" w:hAnsi="Arial" w:cs="Arial"/>
+                <w:b w:val="0"/>
+                <w:color w:val="0F0F0F"/>
+                <w:sz w:val="16"/>
+                <w:szCs w:val="16"/>
+              </w:rPr>
+              <w:t>api</w:t>
+            </w:r>
+            <w:proofErr w:type="spellEnd"/>
+            <w:proofErr w:type="gramEnd"/>
+            <w:r>
+              <w:rPr>
+                <w:rFonts w:ascii="Arial" w:hAnsi="Arial" w:cs="Arial"/>
+                <w:b w:val="0"/>
+                <w:color w:val="0F0F0F"/>
+                <w:sz w:val="16"/>
+                <w:szCs w:val="16"/>
+              </w:rPr>
+              <w:t xml:space="preserve"> using spring boot</w:t>
+            </w:r>
+          </w:p>
+        </w:tc>
+        <w:tc>
+          <w:tcPr>
+            <w:tcW w:w="2500" w:type="pct"/>
+          </w:tcPr>
+          <w:p>
+            <w:r>
+              <w:t>Completed</w:t>
+            </w:r>
+          </w:p>
+        </w:tc>
+      </w:tr>
+      <w:tr>
+        <w:tc>
+          <w:tcPr>
+            <w:tcW w:w="2500" w:type="pct"/>
+          </w:tcPr>
+          <w:p>
+            <w:pPr>
+              <w:pStyle w:val="Heading1"/>
+              <w:shd w:val="clear" w:color="auto" w:fill="FFFFFF"/>
+              <w:spacing w:before="0" w:beforeAutospacing="0" w:after="0" w:afterAutospacing="0"/>
+              <w:outlineLvl w:val="0"/>
+              <w:rPr>
+                <w:rFonts w:ascii="Arial" w:hAnsi="Arial" w:cs="Arial"/>
+                <w:b w:val="0"/>
+                <w:color w:val="0F0F0F"/>
+                <w:sz w:val="16"/>
+                <w:szCs w:val="16"/>
+              </w:rPr>
+            </w:pPr>
+            <w:proofErr w:type="gramStart"/>
+            <w:r>
+              <w:rPr>
+                <w:b w:val="0"/>
+                <w:sz w:val="16"/>
+                <w:szCs w:val="16"/>
+              </w:rPr>
+              <w:t>L22</w:t>
+            </w:r>
+            <w:r>
+              <w:rPr>
+                <w:b w:val="0"/>
+                <w:sz w:val="16"/>
+                <w:szCs w:val="16"/>
+              </w:rPr>
+              <w:t xml:space="preserve"> </w:t>
+            </w:r>
+            <w:r>
+              <w:rPr>
+                <w:b w:val="0"/>
+                <w:sz w:val="16"/>
+                <w:szCs w:val="16"/>
+              </w:rPr>
+              <w:t xml:space="preserve"> </w:t>
+            </w:r>
+            <w:proofErr w:type="spellStart"/>
+            <w:r>
+              <w:rPr>
+                <w:rFonts w:ascii="Arial" w:hAnsi="Arial" w:cs="Arial"/>
+                <w:b w:val="0"/>
+                <w:color w:val="0F0F0F"/>
+                <w:sz w:val="16"/>
+                <w:szCs w:val="16"/>
+              </w:rPr>
+              <w:t>ResponseEntity</w:t>
+            </w:r>
+            <w:proofErr w:type="spellEnd"/>
+            <w:proofErr w:type="gramEnd"/>
+            <w:r>
+              <w:rPr>
+                <w:rFonts w:ascii="Arial" w:hAnsi="Arial" w:cs="Arial"/>
+                <w:b w:val="0"/>
+                <w:color w:val="0F0F0F"/>
+                <w:sz w:val="16"/>
+                <w:szCs w:val="16"/>
+              </w:rPr>
+              <w:t xml:space="preserve"> | Handling </w:t>
+            </w:r>
+            <w:proofErr w:type="spellStart"/>
+            <w:r>
+              <w:rPr>
+                <w:rFonts w:ascii="Arial" w:hAnsi="Arial" w:cs="Arial"/>
+                <w:b w:val="0"/>
+                <w:color w:val="0F0F0F"/>
+                <w:sz w:val="16"/>
+                <w:szCs w:val="16"/>
+              </w:rPr>
+              <w:t>HttpStatus</w:t>
+            </w:r>
+            <w:proofErr w:type="spellEnd"/>
+            <w:r>
+              <w:rPr>
+                <w:rFonts w:ascii="Arial" w:hAnsi="Arial" w:cs="Arial"/>
+                <w:b w:val="0"/>
+                <w:color w:val="0F0F0F"/>
+                <w:sz w:val="16"/>
+                <w:szCs w:val="16"/>
+              </w:rPr>
+              <w:t xml:space="preserve"> while creating REST API using Spring Boot</w:t>
+            </w:r>
+          </w:p>
+        </w:tc>
+        <w:tc>
+          <w:tcPr>
+            <w:tcW w:w="2500" w:type="pct"/>
+          </w:tcPr>
+          <w:p>
+            <w:r>
+              <w:t>Completed</w:t>
+            </w:r>
+          </w:p>
+        </w:tc>
+      </w:tr>
+      <w:tr>
+        <w:tc>
+          <w:tcPr>
+            <w:tcW w:w="2500" w:type="pct"/>
+          </w:tcPr>
+          <w:p>
+            <w:pPr>
+              <w:pStyle w:val="Heading1"/>
+              <w:shd w:val="clear" w:color="auto" w:fill="FFFFFF"/>
+              <w:spacing w:before="0" w:beforeAutospacing="0" w:after="0" w:afterAutospacing="0"/>
+              <w:outlineLvl w:val="0"/>
+              <w:rPr>
+                <w:rFonts w:ascii="Arial" w:hAnsi="Arial" w:cs="Arial"/>
+                <w:b w:val="0"/>
+                <w:color w:val="0F0F0F"/>
+                <w:sz w:val="16"/>
+                <w:szCs w:val="16"/>
+              </w:rPr>
+            </w:pPr>
+            <w:r>
+              <w:rPr>
+                <w:b w:val="0"/>
+                <w:sz w:val="16"/>
+                <w:szCs w:val="16"/>
+              </w:rPr>
+              <w:t xml:space="preserve">L23 </w:t>
+            </w:r>
+            <w:r>
+              <w:rPr>
+                <w:rFonts w:ascii="Arial" w:hAnsi="Arial" w:cs="Arial"/>
+                <w:b w:val="0"/>
+                <w:color w:val="0F0F0F"/>
+                <w:sz w:val="16"/>
+                <w:szCs w:val="16"/>
+              </w:rPr>
+              <w:t>Connecting with Database using JPA</w:t>
+            </w:r>
+          </w:p>
+        </w:tc>
+        <w:tc>
+          <w:tcPr>
+            <w:tcW w:w="2500" w:type="pct"/>
+          </w:tcPr>
+          <w:p>
+            <w:r>
+              <w:t>Completed</w:t>
+            </w:r>
+          </w:p>
+        </w:tc>
+      </w:tr>
+      <w:tr>
+        <w:tc>
+          <w:tcPr>
+            <w:tcW w:w="2500" w:type="pct"/>
+          </w:tcPr>
+          <w:p>
+            <w:pPr>
+              <w:pStyle w:val="Heading1"/>
+              <w:shd w:val="clear" w:color="auto" w:fill="FFFFFF"/>
+              <w:spacing w:before="0" w:beforeAutospacing="0" w:after="0" w:afterAutospacing="0"/>
+              <w:outlineLvl w:val="0"/>
+              <w:rPr>
+                <w:rFonts w:ascii="Arial" w:hAnsi="Arial" w:cs="Arial"/>
+                <w:b w:val="0"/>
+                <w:color w:val="0F0F0F"/>
+                <w:sz w:val="16"/>
+                <w:szCs w:val="16"/>
+              </w:rPr>
+            </w:pPr>
+            <w:r>
+              <w:rPr>
+                <w:b w:val="0"/>
+                <w:sz w:val="16"/>
+                <w:szCs w:val="16"/>
+              </w:rPr>
+              <w:t xml:space="preserve">L24 </w:t>
+            </w:r>
+            <w:r>
+              <w:rPr>
+                <w:rFonts w:ascii="Arial" w:hAnsi="Arial" w:cs="Arial"/>
+                <w:b w:val="0"/>
+                <w:color w:val="0F0F0F"/>
+                <w:sz w:val="16"/>
+                <w:szCs w:val="16"/>
+              </w:rPr>
+              <w:t xml:space="preserve">Nesting Custom Type in spring Boot Rest </w:t>
+            </w:r>
+            <w:proofErr w:type="spellStart"/>
+            <w:r>
+              <w:rPr>
+                <w:rFonts w:ascii="Arial" w:hAnsi="Arial" w:cs="Arial"/>
+                <w:b w:val="0"/>
+                <w:color w:val="0F0F0F"/>
+                <w:sz w:val="16"/>
+                <w:szCs w:val="16"/>
+              </w:rPr>
+              <w:t>Api</w:t>
+            </w:r>
+            <w:proofErr w:type="spellEnd"/>
+            <w:r>
+              <w:rPr>
+                <w:rFonts w:ascii="Arial" w:hAnsi="Arial" w:cs="Arial"/>
+                <w:b w:val="0"/>
+                <w:color w:val="0F0F0F"/>
+                <w:sz w:val="16"/>
+                <w:szCs w:val="16"/>
+              </w:rPr>
+              <w:t xml:space="preserve"> | Using ONE TO ONE Mapping with Spring Boot Rest API</w:t>
+            </w:r>
+          </w:p>
+        </w:tc>
+        <w:tc>
+          <w:tcPr>
+            <w:tcW w:w="2500" w:type="pct"/>
+          </w:tcPr>
+          <w:p>
+            <w:r>
+              <w:t>Completed</w:t>
+            </w:r>
+          </w:p>
+        </w:tc>
+      </w:tr>
+      <w:tr>
+        <w:tc>
+          <w:tcPr>
+            <w:tcW w:w="2500" w:type="pct"/>
+          </w:tcPr>
+          <w:p>
+            <w:pPr>
+              <w:pStyle w:val="Heading1"/>
+              <w:shd w:val="clear" w:color="auto" w:fill="FFFFFF"/>
+              <w:spacing w:before="0" w:beforeAutospacing="0" w:after="0" w:afterAutospacing="0"/>
+              <w:rPr>
+                <w:rFonts w:ascii="Arial" w:hAnsi="Arial" w:cs="Arial"/>
+                <w:b w:val="0"/>
+                <w:color w:val="0F0F0F"/>
+                <w:sz w:val="16"/>
+                <w:szCs w:val="16"/>
+              </w:rPr>
+            </w:pPr>
+            <w:r>
+              <w:rPr>
+                <w:b w:val="0"/>
+                <w:sz w:val="16"/>
+                <w:szCs w:val="16"/>
+              </w:rPr>
+              <w:t>L25</w:t>
+            </w:r>
+            <w:r>
+              <w:rPr>
+                <w:b w:val="0"/>
+                <w:sz w:val="16"/>
+                <w:szCs w:val="16"/>
+              </w:rPr>
+              <w:t xml:space="preserve"> </w:t>
+            </w:r>
+            <w:r>
+              <w:rPr>
+                <w:rFonts w:ascii="Arial" w:hAnsi="Arial" w:cs="Arial"/>
+                <w:b w:val="0"/>
+                <w:color w:val="0F0F0F"/>
+                <w:sz w:val="16"/>
+                <w:szCs w:val="16"/>
+              </w:rPr>
+              <w:t xml:space="preserve">Jackson </w:t>
+            </w:r>
+            <w:r>
+              <w:rPr>
+                <w:rFonts w:ascii="Arial" w:hAnsi="Arial" w:cs="Arial"/>
+                <w:b w:val="0"/>
+                <w:color w:val="0F0F0F"/>
+                <w:sz w:val="16"/>
+                <w:szCs w:val="16"/>
+              </w:rPr>
+              <w:t xml:space="preserve">– Bidirectional Relationships | </w:t>
+            </w:r>
+            <w:r>
+              <w:rPr>
+                <w:rFonts w:ascii="Arial" w:hAnsi="Arial" w:cs="Arial"/>
+                <w:b w:val="0"/>
+                <w:color w:val="0F0F0F"/>
+                <w:sz w:val="16"/>
+                <w:szCs w:val="16"/>
+              </w:rPr>
+              <w:t>@</w:t>
+            </w:r>
+            <w:proofErr w:type="spellStart"/>
+            <w:r>
+              <w:rPr>
+                <w:rFonts w:ascii="Arial" w:hAnsi="Arial" w:cs="Arial"/>
+                <w:b w:val="0"/>
+                <w:color w:val="0F0F0F"/>
+                <w:sz w:val="16"/>
+                <w:szCs w:val="16"/>
+              </w:rPr>
+              <w:t>JsonManagedReference</w:t>
+            </w:r>
+            <w:proofErr w:type="spellEnd"/>
+            <w:r>
+              <w:rPr>
+                <w:rFonts w:ascii="Arial" w:hAnsi="Arial" w:cs="Arial"/>
+                <w:b w:val="0"/>
+                <w:color w:val="0F0F0F"/>
+                <w:sz w:val="16"/>
+                <w:szCs w:val="16"/>
+              </w:rPr>
+              <w:t>, @</w:t>
+            </w:r>
+            <w:proofErr w:type="spellStart"/>
+            <w:r>
+              <w:rPr>
+                <w:rFonts w:ascii="Arial" w:hAnsi="Arial" w:cs="Arial"/>
+                <w:b w:val="0"/>
+                <w:color w:val="0F0F0F"/>
+                <w:sz w:val="16"/>
+                <w:szCs w:val="16"/>
+              </w:rPr>
+              <w:t>JsonBackReference</w:t>
+            </w:r>
+            <w:proofErr w:type="spellEnd"/>
+          </w:p>
+        </w:tc>
+        <w:tc>
+          <w:tcPr>
+            <w:tcW w:w="2500" w:type="pct"/>
+          </w:tcPr>
+          <w:p>
+            <w:r>
+              <w:t>Completed</w:t>
+            </w:r>
+          </w:p>
         </w:tc>
       </w:tr>
       <w:tr>

</xml_diff>